<commit_message>
Now we have notification, and work fine. But, when I switch back, I see the work session time reset - this is not what I want.
</commit_message>
<xml_diff>
--- a/Pomodoro Timer App Requirements.docx
+++ b/Pomodoro Timer App Requirements.docx
@@ -636,18 +636,7 @@
           <w:szCs w:val="18"/>
         </w:rPr>
         <w:br/>
-        <w:t>• After confirming, the Pom</w:t>
-      </w:r>
-      <w:bookmarkStart w:id="0" w:name="_GoBack"/>
-      <w:bookmarkEnd w:id="0"/>
-      <w:r>
-        <w:rPr>
-          <w:rFonts w:ascii="Times" w:eastAsia="Times New Roman" w:hAnsi="Times" w:cs="Times"/>
-          <w:color w:val="222222"/>
-          <w:sz w:val="18"/>
-          <w:szCs w:val="18"/>
-        </w:rPr>
-        <w:t>odoro timer will reset, and the user can start a new cycle.</w:t>
+        <w:t>• After confirming, the Pomodoro timer will reset, and the user can start a new cycle.</w:t>
       </w:r>
     </w:p>
     <w:p>
@@ -689,12 +678,167 @@
     </w:p>
     <w:p>
       <w:pPr>
-        <w:rPr>
-          <w:rFonts w:ascii="Times New Roman" w:eastAsia="Times New Roman" w:hAnsi="Times New Roman" w:cs="Times New Roman"/>
-        </w:rPr>
-      </w:pPr>
-    </w:p>
-    <w:p/>
+        <w:pStyle w:val="ListParagraph"/>
+        <w:numPr>
+          <w:ilvl w:val="0"/>
+          <w:numId w:val="1"/>
+        </w:numPr>
+        <w:shd w:val="clear" w:color="auto" w:fill="FFFFFF"/>
+        <w:spacing w:after="180"/>
+        <w:rPr>
+          <w:rFonts w:ascii="Times" w:eastAsia="Times New Roman" w:hAnsi="Times" w:cs="Times"/>
+          <w:color w:val="222222"/>
+          <w:sz w:val="18"/>
+          <w:szCs w:val="18"/>
+        </w:rPr>
+      </w:pPr>
+      <w:r>
+        <w:rPr>
+          <w:rFonts w:ascii="Times" w:eastAsia="Times New Roman" w:hAnsi="Times" w:cs="Times"/>
+          <w:color w:val="222222"/>
+          <w:sz w:val="18"/>
+          <w:szCs w:val="18"/>
+        </w:rPr>
+        <w:lastRenderedPageBreak/>
+        <w:t>When the app is minimized or running in the background, the countdown for the work session should continue. If the work session ends and transitions into a break session, the alarm should still go off, even if the user is using another app.</w:t>
+      </w:r>
+    </w:p>
+    <w:p>
+      <w:pPr>
+        <w:pStyle w:val="ListParagraph"/>
+        <w:shd w:val="clear" w:color="auto" w:fill="FFFFFF"/>
+        <w:spacing w:after="180"/>
+        <w:rPr>
+          <w:rFonts w:ascii="Times" w:eastAsia="Times New Roman" w:hAnsi="Times" w:cs="Times"/>
+          <w:color w:val="222222"/>
+          <w:sz w:val="18"/>
+          <w:szCs w:val="18"/>
+        </w:rPr>
+      </w:pPr>
+    </w:p>
+    <w:p>
+      <w:pPr>
+        <w:pStyle w:val="ListParagraph"/>
+        <w:numPr>
+          <w:ilvl w:val="0"/>
+          <w:numId w:val="1"/>
+        </w:numPr>
+        <w:shd w:val="clear" w:color="auto" w:fill="FFFFFF"/>
+        <w:spacing w:after="180"/>
+        <w:rPr>
+          <w:rFonts w:ascii="Times" w:eastAsia="Times New Roman" w:hAnsi="Times" w:cs="Times"/>
+          <w:color w:val="222222"/>
+          <w:sz w:val="18"/>
+          <w:szCs w:val="18"/>
+        </w:rPr>
+      </w:pPr>
+      <w:r>
+        <w:rPr>
+          <w:rFonts w:ascii="Times" w:eastAsia="Times New Roman" w:hAnsi="Times" w:cs="Times"/>
+          <w:color w:val="222222"/>
+          <w:sz w:val="18"/>
+          <w:szCs w:val="18"/>
+        </w:rPr>
+        <w:t>I</w:t>
+      </w:r>
+      <w:r>
+        <w:rPr>
+          <w:rFonts w:ascii="Times" w:eastAsia="Times New Roman" w:hAnsi="Times" w:cs="Times"/>
+          <w:color w:val="222222"/>
+          <w:sz w:val="18"/>
+          <w:szCs w:val="18"/>
+        </w:rPr>
+        <w:t>f the app is in a break session, the alarm should keep ringing even if the user switches to another app.</w:t>
+      </w:r>
+      <w:r>
+        <w:rPr>
+          <w:rFonts w:ascii="Times" w:eastAsia="Times New Roman" w:hAnsi="Times" w:cs="Times"/>
+          <w:color w:val="222222"/>
+          <w:sz w:val="18"/>
+          <w:szCs w:val="18"/>
+        </w:rPr>
+        <w:t xml:space="preserve"> And when t</w:t>
+      </w:r>
+      <w:r>
+        <w:rPr>
+          <w:rFonts w:ascii="Times" w:eastAsia="Times New Roman" w:hAnsi="Times" w:cs="Times"/>
+          <w:color w:val="222222"/>
+          <w:sz w:val="18"/>
+          <w:szCs w:val="18"/>
+        </w:rPr>
+        <w:t>he user returns to the app after switching out, all functions should resume their normal behavior as defined in steps 1–23.</w:t>
+      </w:r>
+      <w:r>
+        <w:rPr>
+          <w:rFonts w:ascii="Times" w:eastAsia="Times New Roman" w:hAnsi="Times" w:cs="Times"/>
+          <w:color w:val="222222"/>
+          <w:sz w:val="18"/>
+          <w:szCs w:val="18"/>
+        </w:rPr>
+        <w:t xml:space="preserve"> </w:t>
+      </w:r>
+    </w:p>
+    <w:p>
+      <w:pPr>
+        <w:pStyle w:val="ListParagraph"/>
+        <w:rPr>
+          <w:rFonts w:ascii="Times" w:eastAsia="Times New Roman" w:hAnsi="Times" w:cs="Times"/>
+          <w:color w:val="222222"/>
+          <w:sz w:val="18"/>
+          <w:szCs w:val="18"/>
+        </w:rPr>
+      </w:pPr>
+    </w:p>
+    <w:p>
+      <w:pPr>
+        <w:pStyle w:val="ListParagraph"/>
+        <w:numPr>
+          <w:ilvl w:val="0"/>
+          <w:numId w:val="1"/>
+        </w:numPr>
+        <w:shd w:val="clear" w:color="auto" w:fill="FFFFFF"/>
+        <w:spacing w:after="180"/>
+        <w:rPr>
+          <w:rFonts w:ascii="Times" w:eastAsia="Times New Roman" w:hAnsi="Times" w:cs="Times"/>
+          <w:color w:val="222222"/>
+          <w:sz w:val="18"/>
+          <w:szCs w:val="18"/>
+        </w:rPr>
+      </w:pPr>
+      <w:r>
+        <w:rPr>
+          <w:rFonts w:ascii="Times" w:eastAsia="Times New Roman" w:hAnsi="Times" w:cs="Times"/>
+          <w:color w:val="222222"/>
+          <w:sz w:val="18"/>
+          <w:szCs w:val="18"/>
+        </w:rPr>
+        <w:t>When the app is minimized or when I’m using other apps, I want to see a notification that can easily bring me back to the timer app.</w:t>
+      </w:r>
+      <w:r>
+        <w:rPr>
+          <w:rFonts w:ascii="Times" w:eastAsia="Times New Roman" w:hAnsi="Times" w:cs="Times"/>
+          <w:color w:val="222222"/>
+          <w:sz w:val="18"/>
+          <w:szCs w:val="18"/>
+        </w:rPr>
+        <w:t xml:space="preserve"> Even I don’t go back, the alarm will keep on going.  </w:t>
+      </w:r>
+      <w:bookmarkStart w:id="0" w:name="_GoBack"/>
+      <w:bookmarkEnd w:id="0"/>
+    </w:p>
+    <w:p>
+      <w:pPr>
+        <w:pStyle w:val="ListParagraph"/>
+        <w:shd w:val="clear" w:color="auto" w:fill="FFFFFF"/>
+        <w:spacing w:after="180"/>
+        <w:rPr>
+          <w:rFonts w:ascii="Times" w:eastAsia="Times New Roman" w:hAnsi="Times" w:cs="Times"/>
+          <w:color w:val="222222"/>
+          <w:sz w:val="18"/>
+          <w:szCs w:val="18"/>
+        </w:rPr>
+      </w:pPr>
+    </w:p>
     <w:sectPr>
       <w:pgSz w:w="12240" w:h="15840"/>
       <w:pgMar w:top="1440" w:right="1440" w:bottom="1440" w:left="1440" w:header="720" w:footer="720" w:gutter="0"/>
@@ -857,6 +1001,95 @@
     </w:lvl>
   </w:abstractNum>
   <w:abstractNum w:abstractNumId="1" w15:restartNumberingAfterBreak="0">
+    <w:nsid w:val="320E089E"/>
+    <w:multiLevelType w:val="hybridMultilevel"/>
+    <w:tmpl w:val="59662586"/>
+    <w:lvl w:ilvl="0" w:tplc="0409000F">
+      <w:start w:val="1"/>
+      <w:numFmt w:val="decimal"/>
+      <w:lvlText w:val="%1."/>
+      <w:lvlJc w:val="left"/>
+      <w:pPr>
+        <w:ind w:left="720" w:hanging="360"/>
+      </w:pPr>
+      <w:rPr>
+        <w:rFonts w:hint="default"/>
+      </w:rPr>
+    </w:lvl>
+    <w:lvl w:ilvl="1" w:tplc="04090019" w:tentative="1">
+      <w:start w:val="1"/>
+      <w:numFmt w:val="lowerLetter"/>
+      <w:lvlText w:val="%2."/>
+      <w:lvlJc w:val="left"/>
+      <w:pPr>
+        <w:ind w:left="1440" w:hanging="360"/>
+      </w:pPr>
+    </w:lvl>
+    <w:lvl w:ilvl="2" w:tplc="0409001B" w:tentative="1">
+      <w:start w:val="1"/>
+      <w:numFmt w:val="lowerRoman"/>
+      <w:lvlText w:val="%3."/>
+      <w:lvlJc w:val="right"/>
+      <w:pPr>
+        <w:ind w:left="2160" w:hanging="180"/>
+      </w:pPr>
+    </w:lvl>
+    <w:lvl w:ilvl="3" w:tplc="0409000F" w:tentative="1">
+      <w:start w:val="1"/>
+      <w:numFmt w:val="decimal"/>
+      <w:lvlText w:val="%4."/>
+      <w:lvlJc w:val="left"/>
+      <w:pPr>
+        <w:ind w:left="2880" w:hanging="360"/>
+      </w:pPr>
+    </w:lvl>
+    <w:lvl w:ilvl="4" w:tplc="04090019" w:tentative="1">
+      <w:start w:val="1"/>
+      <w:numFmt w:val="lowerLetter"/>
+      <w:lvlText w:val="%5."/>
+      <w:lvlJc w:val="left"/>
+      <w:pPr>
+        <w:ind w:left="3600" w:hanging="360"/>
+      </w:pPr>
+    </w:lvl>
+    <w:lvl w:ilvl="5" w:tplc="0409001B" w:tentative="1">
+      <w:start w:val="1"/>
+      <w:numFmt w:val="lowerRoman"/>
+      <w:lvlText w:val="%6."/>
+      <w:lvlJc w:val="right"/>
+      <w:pPr>
+        <w:ind w:left="4320" w:hanging="180"/>
+      </w:pPr>
+    </w:lvl>
+    <w:lvl w:ilvl="6" w:tplc="0409000F" w:tentative="1">
+      <w:start w:val="1"/>
+      <w:numFmt w:val="decimal"/>
+      <w:lvlText w:val="%7."/>
+      <w:lvlJc w:val="left"/>
+      <w:pPr>
+        <w:ind w:left="5040" w:hanging="360"/>
+      </w:pPr>
+    </w:lvl>
+    <w:lvl w:ilvl="7" w:tplc="04090019" w:tentative="1">
+      <w:start w:val="1"/>
+      <w:numFmt w:val="lowerLetter"/>
+      <w:lvlText w:val="%8."/>
+      <w:lvlJc w:val="left"/>
+      <w:pPr>
+        <w:ind w:left="5760" w:hanging="360"/>
+      </w:pPr>
+    </w:lvl>
+    <w:lvl w:ilvl="8" w:tplc="0409001B" w:tentative="1">
+      <w:start w:val="1"/>
+      <w:numFmt w:val="lowerRoman"/>
+      <w:lvlText w:val="%9."/>
+      <w:lvlJc w:val="right"/>
+      <w:pPr>
+        <w:ind w:left="6480" w:hanging="180"/>
+      </w:pPr>
+    </w:lvl>
+  </w:abstractNum>
+  <w:abstractNum w:abstractNumId="2" w15:restartNumberingAfterBreak="0">
     <w:nsid w:val="4B2354C3"/>
     <w:multiLevelType w:val="multilevel"/>
     <w:tmpl w:val="0AF47BE8"/>
@@ -969,7 +1202,7 @@
       </w:pPr>
     </w:lvl>
   </w:abstractNum>
-  <w:abstractNum w:abstractNumId="2" w15:restartNumberingAfterBreak="0">
+  <w:abstractNum w:abstractNumId="3" w15:restartNumberingAfterBreak="0">
     <w:nsid w:val="6F351AE3"/>
     <w:multiLevelType w:val="multilevel"/>
     <w:tmpl w:val="4976AE66"/>
@@ -1083,13 +1316,16 @@
     </w:lvl>
   </w:abstractNum>
   <w:num w:numId="1">
-    <w:abstractNumId w:val="1"/>
+    <w:abstractNumId w:val="2"/>
   </w:num>
   <w:num w:numId="2">
-    <w:abstractNumId w:val="2"/>
+    <w:abstractNumId w:val="3"/>
   </w:num>
   <w:num w:numId="3">
     <w:abstractNumId w:val="0"/>
+  </w:num>
+  <w:num w:numId="4">
+    <w:abstractNumId w:val="1"/>
   </w:num>
 </w:numbering>
 </file>
@@ -1529,6 +1765,17 @@
       <w:rFonts w:ascii="Times New Roman" w:eastAsia="Times New Roman" w:hAnsi="Times New Roman" w:cs="Times New Roman"/>
     </w:rPr>
   </w:style>
+  <w:style w:type="paragraph" w:styleId="ListParagraph">
+    <w:name w:val="List Paragraph"/>
+    <w:basedOn w:val="Normal"/>
+    <w:uiPriority w:val="34"/>
+    <w:qFormat/>
+    <w:rsid w:val="00956777"/>
+    <w:pPr>
+      <w:ind w:left="720"/>
+      <w:contextualSpacing/>
+    </w:pPr>
+  </w:style>
 </w:styles>
 </file>
 

</xml_diff>

<commit_message>
Now - it is a perfect version: able to push notification and trigger alarm from background
</commit_message>
<xml_diff>
--- a/Pomodoro Timer App Requirements.docx
+++ b/Pomodoro Timer App Requirements.docx
@@ -700,7 +700,18 @@
           <w:szCs w:val="18"/>
         </w:rPr>
         <w:lastRenderedPageBreak/>
-        <w:t>When the app is minimized or running in the background, the countdown for the work session should continue. If the work session ends and transitions into a break session, the alarm should still go off, even if the user is using another app.</w:t>
+        <w:t>When the app is minimized or running in the background, the countdown for the work session should continue. If the work session ends and transitions into a break session, the alarm should still go off, even if the user is using a</w:t>
+      </w:r>
+      <w:bookmarkStart w:id="0" w:name="_GoBack"/>
+      <w:bookmarkEnd w:id="0"/>
+      <w:r>
+        <w:rPr>
+          <w:rFonts w:ascii="Times" w:eastAsia="Times New Roman" w:hAnsi="Times" w:cs="Times"/>
+          <w:color w:val="222222"/>
+          <w:sz w:val="18"/>
+          <w:szCs w:val="18"/>
+        </w:rPr>
+        <w:t>nother app.</w:t>
       </w:r>
     </w:p>
     <w:p>
@@ -823,8 +834,70 @@
         </w:rPr>
         <w:t xml:space="preserve"> Even I don’t go back, the alarm will keep on going.  </w:t>
       </w:r>
-      <w:bookmarkStart w:id="0" w:name="_GoBack"/>
-      <w:bookmarkEnd w:id="0"/>
+      <w:r>
+        <w:rPr>
+          <w:rFonts w:ascii="Times" w:eastAsia="Times New Roman" w:hAnsi="Times" w:cs="Times"/>
+          <w:color w:val="222222"/>
+          <w:sz w:val="18"/>
+          <w:szCs w:val="18"/>
+        </w:rPr>
+        <w:t xml:space="preserve"> </w:t>
+      </w:r>
+    </w:p>
+    <w:p>
+      <w:pPr>
+        <w:pStyle w:val="ListParagraph"/>
+        <w:rPr>
+          <w:rFonts w:ascii="Times" w:eastAsia="Times New Roman" w:hAnsi="Times" w:cs="Times"/>
+          <w:color w:val="222222"/>
+          <w:sz w:val="18"/>
+          <w:szCs w:val="18"/>
+        </w:rPr>
+      </w:pPr>
+    </w:p>
+    <w:p>
+      <w:pPr>
+        <w:pStyle w:val="ListParagraph"/>
+        <w:numPr>
+          <w:ilvl w:val="0"/>
+          <w:numId w:val="1"/>
+        </w:numPr>
+        <w:shd w:val="clear" w:color="auto" w:fill="FFFFFF"/>
+        <w:spacing w:after="180"/>
+        <w:rPr>
+          <w:rFonts w:ascii="Times" w:eastAsia="Times New Roman" w:hAnsi="Times" w:cs="Times"/>
+          <w:color w:val="222222"/>
+          <w:sz w:val="18"/>
+          <w:szCs w:val="18"/>
+        </w:rPr>
+      </w:pPr>
+      <w:r>
+        <w:rPr>
+          <w:rFonts w:ascii="Times" w:eastAsia="Times New Roman" w:hAnsi="Times" w:cs="Times"/>
+          <w:color w:val="222222"/>
+          <w:sz w:val="18"/>
+          <w:szCs w:val="18"/>
+        </w:rPr>
+        <w:t>Now we have notifications, and they work fine. However, when I switch back to the app, I notice that the work session time resets—this is not the expected behavior.</w:t>
+      </w:r>
+      <w:r>
+        <w:rPr>
+          <w:rFonts w:ascii="Times" w:eastAsia="Times New Roman" w:hAnsi="Times" w:cs="Times"/>
+          <w:color w:val="222222"/>
+          <w:sz w:val="18"/>
+          <w:szCs w:val="18"/>
+        </w:rPr>
+        <w:t xml:space="preserve"> </w:t>
+      </w:r>
+      <w:r>
+        <w:rPr>
+          <w:rFonts w:ascii="Times" w:eastAsia="Times New Roman" w:hAnsi="Times" w:cs="Times"/>
+          <w:color w:val="222222"/>
+          <w:sz w:val="18"/>
+          <w:szCs w:val="18"/>
+        </w:rPr>
+        <w:t xml:space="preserve">I want to make sure, when I switch back to the work session, the counting will not be reset and will not start from all over again. </w:t>
+      </w:r>
     </w:p>
     <w:p>
       <w:pPr>

</xml_diff>

<commit_message>
Now - it is a perfect version. No bugs any more
</commit_message>
<xml_diff>
--- a/Pomodoro Timer App Requirements.docx
+++ b/Pomodoro Timer App Requirements.docx
@@ -700,18 +700,7 @@
           <w:szCs w:val="18"/>
         </w:rPr>
         <w:lastRenderedPageBreak/>
-        <w:t>When the app is minimized or running in the background, the countdown for the work session should continue. If the work session ends and transitions into a break session, the alarm should still go off, even if the user is using a</w:t>
-      </w:r>
-      <w:bookmarkStart w:id="0" w:name="_GoBack"/>
-      <w:bookmarkEnd w:id="0"/>
-      <w:r>
-        <w:rPr>
-          <w:rFonts w:ascii="Times" w:eastAsia="Times New Roman" w:hAnsi="Times" w:cs="Times"/>
-          <w:color w:val="222222"/>
-          <w:sz w:val="18"/>
-          <w:szCs w:val="18"/>
-        </w:rPr>
-        <w:t>nother app.</w:t>
+        <w:t>When the app is minimized or running in the background, the countdown for the work session should continue. If the work session ends and transitions into a break session, the alarm should still go off, even if the user is using another app.</w:t>
       </w:r>
     </w:p>
     <w:p>
@@ -896,21 +885,253 @@
           <w:sz w:val="18"/>
           <w:szCs w:val="18"/>
         </w:rPr>
-        <w:t xml:space="preserve">I want to make sure, when I switch back to the work session, the counting will not be reset and will not start from all over again. </w:t>
+        <w:t>I want to make sure, when I switch back to the work session, the counting will not be reset and will not start from all over again.</w:t>
       </w:r>
     </w:p>
     <w:p>
       <w:pPr>
         <w:pStyle w:val="ListParagraph"/>
-        <w:shd w:val="clear" w:color="auto" w:fill="FFFFFF"/>
-        <w:spacing w:after="180"/>
-        <w:rPr>
-          <w:rFonts w:ascii="Times" w:eastAsia="Times New Roman" w:hAnsi="Times" w:cs="Times"/>
-          <w:color w:val="222222"/>
-          <w:sz w:val="18"/>
-          <w:szCs w:val="18"/>
-        </w:rPr>
-      </w:pPr>
+        <w:rPr>
+          <w:rFonts w:ascii="Times" w:eastAsia="Times New Roman" w:hAnsi="Times" w:cs="Times"/>
+          <w:color w:val="222222"/>
+          <w:sz w:val="18"/>
+          <w:szCs w:val="18"/>
+        </w:rPr>
+      </w:pPr>
+    </w:p>
+    <w:p>
+      <w:pPr>
+        <w:pStyle w:val="ListParagraph"/>
+        <w:numPr>
+          <w:ilvl w:val="0"/>
+          <w:numId w:val="1"/>
+        </w:numPr>
+        <w:shd w:val="clear" w:color="auto" w:fill="FFFFFF"/>
+        <w:spacing w:after="180"/>
+        <w:rPr>
+          <w:rFonts w:ascii="Times" w:eastAsia="Times New Roman" w:hAnsi="Times" w:cs="Times"/>
+          <w:color w:val="222222"/>
+          <w:sz w:val="18"/>
+          <w:szCs w:val="18"/>
+        </w:rPr>
+      </w:pPr>
+      <w:r>
+        <w:rPr>
+          <w:rFonts w:ascii="Times" w:eastAsia="Times New Roman" w:hAnsi="Times" w:cs="Times"/>
+          <w:color w:val="222222"/>
+          <w:sz w:val="18"/>
+          <w:szCs w:val="18"/>
+        </w:rPr>
+        <w:t>This code is nearly perfect!</w:t>
+      </w:r>
+    </w:p>
+    <w:p>
+      <w:pPr>
+        <w:pStyle w:val="ListParagraph"/>
+        <w:shd w:val="clear" w:color="auto" w:fill="FFFFFF"/>
+        <w:spacing w:after="180"/>
+        <w:rPr>
+          <w:rFonts w:ascii="Times" w:eastAsia="Times New Roman" w:hAnsi="Times" w:cs="Times"/>
+          <w:color w:val="222222"/>
+          <w:sz w:val="18"/>
+          <w:szCs w:val="18"/>
+        </w:rPr>
+      </w:pPr>
+    </w:p>
+    <w:p>
+      <w:pPr>
+        <w:pStyle w:val="ListParagraph"/>
+        <w:shd w:val="clear" w:color="auto" w:fill="FFFFFF"/>
+        <w:spacing w:after="180"/>
+        <w:rPr>
+          <w:rFonts w:ascii="Times" w:eastAsia="Times New Roman" w:hAnsi="Times" w:cs="Times"/>
+          <w:color w:val="222222"/>
+          <w:sz w:val="18"/>
+          <w:szCs w:val="18"/>
+        </w:rPr>
+      </w:pPr>
+      <w:r>
+        <w:rPr>
+          <w:rFonts w:ascii="Times" w:eastAsia="Times New Roman" w:hAnsi="Times" w:cs="Times"/>
+          <w:color w:val="222222"/>
+          <w:sz w:val="18"/>
+          <w:szCs w:val="18"/>
+        </w:rPr>
+        <w:t>However, without affecting any existing functionality, please help me fix the following bug:</w:t>
+      </w:r>
+    </w:p>
+    <w:p>
+      <w:pPr>
+        <w:pStyle w:val="ListParagraph"/>
+        <w:shd w:val="clear" w:color="auto" w:fill="FFFFFF"/>
+        <w:spacing w:after="180"/>
+        <w:rPr>
+          <w:rFonts w:ascii="Times" w:eastAsia="Times New Roman" w:hAnsi="Times" w:cs="Times"/>
+          <w:color w:val="222222"/>
+          <w:sz w:val="18"/>
+          <w:szCs w:val="18"/>
+        </w:rPr>
+      </w:pPr>
+    </w:p>
+    <w:p>
+      <w:pPr>
+        <w:pStyle w:val="ListParagraph"/>
+        <w:shd w:val="clear" w:color="auto" w:fill="FFFFFF"/>
+        <w:spacing w:after="180"/>
+        <w:rPr>
+          <w:rFonts w:ascii="Times" w:eastAsia="Times New Roman" w:hAnsi="Times" w:cs="Times"/>
+          <w:color w:val="222222"/>
+          <w:sz w:val="18"/>
+          <w:szCs w:val="18"/>
+        </w:rPr>
+      </w:pPr>
+      <w:r>
+        <w:rPr>
+          <w:rFonts w:ascii="Times" w:eastAsia="Times New Roman" w:hAnsi="Times" w:cs="Times"/>
+          <w:color w:val="222222"/>
+          <w:sz w:val="18"/>
+          <w:szCs w:val="18"/>
+        </w:rPr>
+        <w:t>Work Session Countdown Reset Issue</w:t>
+      </w:r>
+      <w:r>
+        <w:rPr>
+          <w:rFonts w:ascii="Times" w:eastAsia="Times New Roman" w:hAnsi="Times" w:cs="Times"/>
+          <w:color w:val="222222"/>
+          <w:sz w:val="18"/>
+          <w:szCs w:val="18"/>
+        </w:rPr>
+        <w:t xml:space="preserve">:       </w:t>
+      </w:r>
+      <w:r>
+        <w:rPr>
+          <w:rFonts w:ascii="Times" w:eastAsia="Times New Roman" w:hAnsi="Times" w:cs="Times"/>
+          <w:color w:val="222222"/>
+          <w:sz w:val="18"/>
+          <w:szCs w:val="18"/>
+        </w:rPr>
+        <w:t>When I minimize the app during a work session and reopen it, the countdown timer resets. This is not ideal because I have to start over. Please ensure that the work session countdown continues from where it left off instead of resetting.</w:t>
+      </w:r>
+    </w:p>
+    <w:p>
+      <w:pPr>
+        <w:pStyle w:val="ListParagraph"/>
+        <w:shd w:val="clear" w:color="auto" w:fill="FFFFFF"/>
+        <w:spacing w:after="180"/>
+        <w:rPr>
+          <w:rFonts w:ascii="Times" w:eastAsia="Times New Roman" w:hAnsi="Times" w:cs="Times"/>
+          <w:color w:val="222222"/>
+          <w:sz w:val="18"/>
+          <w:szCs w:val="18"/>
+        </w:rPr>
+      </w:pPr>
+    </w:p>
+    <w:p>
+      <w:pPr>
+        <w:pStyle w:val="ListParagraph"/>
+        <w:shd w:val="clear" w:color="auto" w:fill="FFFFFF"/>
+        <w:spacing w:after="180"/>
+        <w:rPr>
+          <w:rFonts w:ascii="Times" w:eastAsia="Times New Roman" w:hAnsi="Times" w:cs="Times"/>
+          <w:color w:val="222222"/>
+          <w:sz w:val="18"/>
+          <w:szCs w:val="18"/>
+        </w:rPr>
+      </w:pPr>
+      <w:r>
+        <w:rPr>
+          <w:rFonts w:ascii="Times" w:eastAsia="Times New Roman" w:hAnsi="Times" w:cs="Times"/>
+          <w:color w:val="222222"/>
+          <w:sz w:val="18"/>
+          <w:szCs w:val="18"/>
+        </w:rPr>
+        <w:t>Auto-Start Issue</w:t>
+      </w:r>
+      <w:r>
+        <w:rPr>
+          <w:rFonts w:ascii="Times" w:eastAsia="Times New Roman" w:hAnsi="Times" w:cs="Times"/>
+          <w:color w:val="222222"/>
+          <w:sz w:val="18"/>
+          <w:szCs w:val="18"/>
+        </w:rPr>
+        <w:t xml:space="preserve">:    </w:t>
+      </w:r>
+      <w:r>
+        <w:rPr>
+          <w:rFonts w:ascii="Times" w:eastAsia="Times New Roman" w:hAnsi="Times" w:cs="Times"/>
+          <w:color w:val="222222"/>
+          <w:sz w:val="18"/>
+          <w:szCs w:val="18"/>
+        </w:rPr>
+        <w:t>When I open the app without tapping "Start," then minimize and reopen it, the countdown begins automatically. This should not happen.</w:t>
+      </w:r>
+    </w:p>
+    <w:p>
+      <w:pPr>
+        <w:pStyle w:val="ListParagraph"/>
+        <w:shd w:val="clear" w:color="auto" w:fill="FFFFFF"/>
+        <w:spacing w:after="180"/>
+        <w:rPr>
+          <w:rFonts w:ascii="Times" w:eastAsia="Times New Roman" w:hAnsi="Times" w:cs="Times"/>
+          <w:color w:val="222222"/>
+          <w:sz w:val="18"/>
+          <w:szCs w:val="18"/>
+        </w:rPr>
+      </w:pPr>
+    </w:p>
+    <w:p>
+      <w:pPr>
+        <w:pStyle w:val="ListParagraph"/>
+        <w:shd w:val="clear" w:color="auto" w:fill="FFFFFF"/>
+        <w:spacing w:after="180"/>
+        <w:rPr>
+          <w:rFonts w:ascii="Times" w:eastAsia="Times New Roman" w:hAnsi="Times" w:cs="Times"/>
+          <w:color w:val="222222"/>
+          <w:sz w:val="18"/>
+          <w:szCs w:val="18"/>
+        </w:rPr>
+      </w:pPr>
+      <w:r>
+        <w:rPr>
+          <w:rFonts w:ascii="Times" w:eastAsia="Times New Roman" w:hAnsi="Times" w:cs="Times"/>
+          <w:color w:val="222222"/>
+          <w:sz w:val="18"/>
+          <w:szCs w:val="18"/>
+        </w:rPr>
+        <w:t>Expected behavior: If "Start" has not been tapped, no matter how many times I minimize and reopen the app, it should not begin counting down automatically.</w:t>
+      </w:r>
+    </w:p>
+    <w:p>
+      <w:pPr>
+        <w:pStyle w:val="ListParagraph"/>
+        <w:shd w:val="clear" w:color="auto" w:fill="FFFFFF"/>
+        <w:spacing w:after="180"/>
+        <w:rPr>
+          <w:rFonts w:ascii="Times" w:eastAsia="Times New Roman" w:hAnsi="Times" w:cs="Times"/>
+          <w:color w:val="222222"/>
+          <w:sz w:val="18"/>
+          <w:szCs w:val="18"/>
+        </w:rPr>
+      </w:pPr>
+    </w:p>
+    <w:p>
+      <w:pPr>
+        <w:pStyle w:val="ListParagraph"/>
+        <w:numPr>
+          <w:ilvl w:val="0"/>
+          <w:numId w:val="1"/>
+        </w:numPr>
+        <w:shd w:val="clear" w:color="auto" w:fill="FFFFFF"/>
+        <w:spacing w:after="180"/>
+        <w:rPr>
+          <w:rFonts w:ascii="Times" w:eastAsia="Times New Roman" w:hAnsi="Times" w:cs="Times"/>
+          <w:color w:val="222222"/>
+          <w:sz w:val="18"/>
+          <w:szCs w:val="18"/>
+        </w:rPr>
+      </w:pPr>
+      <w:bookmarkStart w:id="0" w:name="_GoBack"/>
+      <w:bookmarkEnd w:id="0"/>
     </w:p>
     <w:sectPr>
       <w:pgSz w:w="12240" w:h="15840"/>

</xml_diff>